<commit_message>
Quitando espacio en blanco del PDF de descripcion del ETL
</commit_message>
<xml_diff>
--- a/src/Descripcion del ETL.docx
+++ b/src/Descripcion del ETL.docx
@@ -368,17 +368,7 @@
                                       <w:sz w:val="24"/>
                                       <w:szCs w:val="28"/>
                                     </w:rPr>
-                                    <w:t>1819, CG181933, GA</w:t>
-                                  </w:r>
-                                  <w:r>
-                                    <w:rPr>
-                                      <w:rFonts w:cstheme="minorHAnsi"/>
-                                      <w:b/>
-                                      <w:color w:val="BFBFBF" w:themeColor="background1" w:themeShade="BF"/>
-                                      <w:sz w:val="24"/>
-                                      <w:szCs w:val="28"/>
-                                    </w:rPr>
-                                    <w:t>181935, PG</w:t>
+                                    <w:t>1819, CG181933, GA181935, PG</w:t>
                                   </w:r>
                                   <w:r>
                                     <w:rPr>
@@ -635,17 +625,7 @@
                                 <w:sz w:val="24"/>
                                 <w:szCs w:val="28"/>
                               </w:rPr>
-                              <w:t>1819, CG181933, GA</w:t>
-                            </w:r>
-                            <w:r>
-                              <w:rPr>
-                                <w:rFonts w:cstheme="minorHAnsi"/>
-                                <w:b/>
-                                <w:color w:val="BFBFBF" w:themeColor="background1" w:themeShade="BF"/>
-                                <w:sz w:val="24"/>
-                                <w:szCs w:val="28"/>
-                              </w:rPr>
-                              <w:t>181935, PG</w:t>
+                              <w:t>1819, CG181933, GA181935, PG</w:t>
                             </w:r>
                             <w:r>
                               <w:rPr>
@@ -1968,7 +1948,7 @@
           <w:noProof/>
         </w:rPr>
         <w:drawing>
-          <wp:inline distT="0" distB="0" distL="0" distR="0" wp14:anchorId="523418B4" wp14:editId="2F2BB5F7">
+          <wp:inline distT="0" distB="0" distL="0" distR="0" wp14:anchorId="523418B4" wp14:editId="6E4BFA27">
             <wp:extent cx="5276850" cy="1247775"/>
             <wp:effectExtent l="0" t="0" r="0" b="9525"/>
             <wp:docPr id="35" name="Imagen 35"/>
@@ -2010,26 +1990,17 @@
       </w:pPr>
       <w:bookmarkStart w:id="2" w:name="_Toc50408684"/>
       <w:r>
-        <w:t>Dimensión</w:t>
-      </w:r>
-      <w:r>
-        <w:t xml:space="preserve"> País</w:t>
-      </w:r>
-      <w:bookmarkEnd w:id="2"/>
-    </w:p>
-    <w:p>
-      <w:r>
         <w:rPr>
           <w:noProof/>
         </w:rPr>
         <w:drawing>
-          <wp:anchor distT="0" distB="0" distL="114300" distR="114300" simplePos="0" relativeHeight="251655168" behindDoc="0" locked="0" layoutInCell="1" allowOverlap="1" wp14:anchorId="02E60658" wp14:editId="5EE93C90">
+          <wp:anchor distT="0" distB="0" distL="114300" distR="114300" simplePos="0" relativeHeight="251659264" behindDoc="0" locked="0" layoutInCell="1" allowOverlap="1" wp14:anchorId="02E60658" wp14:editId="35A9BF67">
             <wp:simplePos x="0" y="0"/>
             <wp:positionH relativeFrom="column">
-              <wp:posOffset>2816358</wp:posOffset>
+              <wp:posOffset>2856704</wp:posOffset>
             </wp:positionH>
             <wp:positionV relativeFrom="paragraph">
-              <wp:posOffset>143302</wp:posOffset>
+              <wp:posOffset>13307</wp:posOffset>
             </wp:positionV>
             <wp:extent cx="2552700" cy="3990975"/>
             <wp:effectExtent l="0" t="0" r="0" b="9525"/>
@@ -2072,6 +2043,15 @@
           </wp:anchor>
         </w:drawing>
       </w:r>
+      <w:r>
+        <w:t>Dimensión</w:t>
+      </w:r>
+      <w:r>
+        <w:t xml:space="preserve"> País</w:t>
+      </w:r>
+      <w:bookmarkEnd w:id="2"/>
+    </w:p>
+    <w:p>
       <w:r>
         <w:t>Se debe obtener una tabla solo con los países para posteriormente relacionarlo con las importaciones, de eso se encarga este proceso.</w:t>
       </w:r>
@@ -2150,7 +2130,6 @@
         <w:t>espacios en blanco.</w:t>
       </w:r>
     </w:p>
-    <w:p/>
     <w:p>
       <w:r>
         <w:t xml:space="preserve">Después se obtienen dichos países, se realiza un multicast, en uno de los extremos se guarda dentro de la base de datos en la tabla </w:t>
@@ -2159,19 +2138,14 @@
         <w:lastRenderedPageBreak/>
         <w:t xml:space="preserve">dbo.DimCountry perteneciente a la dimensión del país. </w:t>
       </w:r>
-    </w:p>
-    <w:p/>
-    <w:p/>
-    <w:p/>
-    <w:p/>
-    <w:p/>
-    <w:p/>
-    <w:p/>
+      <w:bookmarkStart w:id="3" w:name="_GoBack"/>
+      <w:bookmarkEnd w:id="3"/>
+    </w:p>
     <w:p>
       <w:pPr>
         <w:pStyle w:val="Ttulo2"/>
       </w:pPr>
-      <w:bookmarkStart w:id="3" w:name="_Toc50408685"/>
+      <w:bookmarkStart w:id="4" w:name="_Toc50408685"/>
       <w:r>
         <w:rPr>
           <w:noProof/>
@@ -2229,7 +2203,7 @@
       <w:r>
         <w:t>Dimensión Códigos Arancelarios con descripción</w:t>
       </w:r>
-      <w:bookmarkEnd w:id="3"/>
+      <w:bookmarkEnd w:id="4"/>
       <w:r>
         <w:t xml:space="preserve"> </w:t>
       </w:r>
@@ -2315,12 +2289,12 @@
       <w:pPr>
         <w:pStyle w:val="Ttulo2"/>
       </w:pPr>
-      <w:bookmarkStart w:id="4" w:name="_Toc50408686"/>
+      <w:bookmarkStart w:id="5" w:name="_Toc50408686"/>
       <w:r>
         <w:lastRenderedPageBreak/>
         <w:t>Tabla de Hechos</w:t>
       </w:r>
-      <w:bookmarkEnd w:id="4"/>
+      <w:bookmarkEnd w:id="5"/>
       <w:r>
         <w:t xml:space="preserve"> </w:t>
       </w:r>
@@ -2393,8 +2367,6 @@
       <w:r>
         <w:t xml:space="preserve">. </w:t>
       </w:r>
-      <w:bookmarkStart w:id="5" w:name="_GoBack"/>
-      <w:bookmarkEnd w:id="5"/>
     </w:p>
     <w:p/>
     <w:p/>
@@ -2818,7 +2790,7 @@
               </mc:Choice>
               <mc:Fallback>
                 <w:pict>
-                  <v:line w14:anchorId="153D07C4" id="Straight Connector 7" o:spid="_x0000_s1026" style="position:absolute;z-index:251661312;visibility:visible;mso-wrap-style:square;mso-wrap-distance-left:9pt;mso-wrap-distance-top:0;mso-wrap-distance-right:9pt;mso-wrap-distance-bottom:0;mso-position-horizontal:absolute;mso-position-horizontal-relative:text;mso-position-vertical:absolute;mso-position-vertical-relative:text" from="-50.55pt,-36.45pt" to="-50.55pt,808.25pt" o:gfxdata="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" strokecolor="#46464a [3215]"/>
+                  <v:line w14:anchorId="7C35F7E9" id="Straight Connector 7" o:spid="_x0000_s1026" style="position:absolute;z-index:251661312;visibility:visible;mso-wrap-style:square;mso-wrap-distance-left:9pt;mso-wrap-distance-top:0;mso-wrap-distance-right:9pt;mso-wrap-distance-bottom:0;mso-position-horizontal:absolute;mso-position-horizontal-relative:text;mso-position-vertical:absolute;mso-position-vertical-relative:text" from="-50.55pt,-36.45pt" to="-50.55pt,808.25pt" o:gfxdata="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" strokecolor="#46464a [3215]"/>
                 </w:pict>
               </mc:Fallback>
             </mc:AlternateContent>
@@ -2898,7 +2870,7 @@
               </mc:Choice>
               <mc:Fallback>
                 <w:pict>
-                  <v:rect w14:anchorId="453DEAEC" id="Rectangle 6" o:spid="_x0000_s1026" style="position:absolute;margin-left:477.45pt;margin-top:-36.45pt;width:35.95pt;height:844.7pt;z-index:251659263;visibility:visible;mso-wrap-style:square;mso-height-percent:0;mso-wrap-distance-left:9pt;mso-wrap-distance-top:0;mso-wrap-distance-right:9pt;mso-wrap-distance-bottom:0;mso-position-horizontal:absolute;mso-position-horizontal-relative:text;mso-position-vertical:absolute;mso-position-vertical-relative:text;mso-height-percent:0;mso-height-relative:margin;v-text-anchor:middle" o:gfxdata="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" fillcolor="#46464a [3215]" stroked="f" strokeweight="2pt"/>
+                  <v:rect w14:anchorId="596FCDEC" id="Rectangle 6" o:spid="_x0000_s1026" style="position:absolute;margin-left:477.45pt;margin-top:-36.45pt;width:35.95pt;height:844.7pt;z-index:251659263;visibility:visible;mso-wrap-style:square;mso-height-percent:0;mso-wrap-distance-left:9pt;mso-wrap-distance-top:0;mso-wrap-distance-right:9pt;mso-wrap-distance-bottom:0;mso-position-horizontal:absolute;mso-position-horizontal-relative:text;mso-position-vertical:absolute;mso-position-vertical-relative:text;mso-height-percent:0;mso-height-relative:margin;v-text-anchor:middle" o:gfxdata="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" fillcolor="#46464a [3215]" stroked="f" strokeweight="2pt"/>
                 </w:pict>
               </mc:Fallback>
             </mc:AlternateContent>
@@ -2962,7 +2934,7 @@
         <v:path o:extrusionok="f" gradientshapeok="t" o:connecttype="rect"/>
         <o:lock v:ext="edit" aspectratio="t"/>
       </v:shapetype>
-      <v:shape id="_x0000_i1097" type="#_x0000_t75" style="width:58.05pt;height:58.05pt" o:bullet="t">
+      <v:shape id="_x0000_i1027" type="#_x0000_t75" style="width:57.75pt;height:57.75pt" o:bullet="t">
         <v:imagedata r:id="rId1" o:title="Universidad_don_bosco"/>
       </v:shape>
     </w:pict>
@@ -5492,7 +5464,7 @@
 </file>
 
 <file path=customXml/itemProps1.xml><?xml version="1.0" encoding="utf-8"?>
-<ds:datastoreItem xmlns:ds="http://schemas.openxmlformats.org/officeDocument/2006/customXml" ds:itemID="{BE28F94D-CBE0-4BE2-8612-AF8C80AA3105}">
+<ds:datastoreItem xmlns:ds="http://schemas.openxmlformats.org/officeDocument/2006/customXml" ds:itemID="{2AE1D183-B2F9-4F77-97B0-DF650F7C34A1}">
   <ds:schemaRefs>
     <ds:schemaRef ds:uri="http://schemas.openxmlformats.org/officeDocument/2006/bibliography"/>
   </ds:schemaRefs>

</xml_diff>